<commit_message>
Capstone Project Report - Data Section
</commit_message>
<xml_diff>
--- a/Capstone Project Report.docx
+++ b/Capstone Project Report.docx
@@ -5,7 +5,7 @@
   <w:body>
     <w:p>
       <w:pPr>
-        <w:pStyle w:val="Body"/>
+        <w:pStyle w:val="Heading"/>
         <w:bidi w:val="0"/>
       </w:pPr>
       <w:r>
@@ -48,7 +48,20 @@
         <w:rPr>
           <w:rtl w:val="0"/>
         </w:rPr>
-        <w:t>The primary domain of consulting that is undertaken by the contractor is _______. While this report would analyze his requirements specifically and try to conclude on an ordered list of suitable locations, it is by no means a limitation on the scope of this business problem and a domain-parametrised solution could be proposed going forward.</w:t>
+        <w:t xml:space="preserve">The primary domain of consulting that is undertaken by the contractor is </w:t>
+      </w:r>
+      <w:r>
+        <w:rPr>
+          <w:rStyle w:val="Emphasis"/>
+          <w:rtl w:val="0"/>
+        </w:rPr>
+        <w:t>beach/water activities and tourism</w:t>
+      </w:r>
+      <w:r>
+        <w:rPr>
+          <w:rtl w:val="0"/>
+        </w:rPr>
+        <w:t>. While this report would analyze his requirements specifically and try to conclude on an ordered list of suitable locations, it is by no means a limitation on the scope of this business problem and a domain-parametrised solution could be proposed going forward.</w:t>
       </w:r>
     </w:p>
     <w:p>
@@ -475,7 +488,7 @@
         <w:rPr>
           <w:rtl w:val="0"/>
         </w:rPr>
-        <w:t>Requirements include proximity to :</w:t>
+        <w:t>Requirements include close proximity to :</w:t>
       </w:r>
     </w:p>
     <w:p>
@@ -619,9 +632,43 @@
       </w:pPr>
       <w:r>
         <w:rPr>
-          <w:rtl w:val="0"/>
-        </w:rPr>
-        <w:t>Steps:</w:t>
+          <w:rFonts w:ascii="Arial Unicode MS" w:cs="Arial Unicode MS" w:hAnsi="Arial Unicode MS" w:eastAsia="Arial Unicode MS"/>
+          <w:b w:val="0"/>
+          <w:bCs w:val="0"/>
+          <w:i w:val="0"/>
+          <w:iCs w:val="0"/>
+        </w:rPr>
+        <w:br w:type="page"/>
+      </w:r>
+    </w:p>
+    <w:p>
+      <w:pPr>
+        <w:pStyle w:val="Heading"/>
+        <w:bidi w:val="0"/>
+      </w:pPr>
+      <w:r>
+        <w:rPr>
+          <w:rtl w:val="0"/>
+        </w:rPr>
+        <w:t>Data</w:t>
+      </w:r>
+    </w:p>
+    <w:p>
+      <w:pPr>
+        <w:pStyle w:val="Body"/>
+        <w:bidi w:val="0"/>
+      </w:pPr>
+    </w:p>
+    <w:p>
+      <w:pPr>
+        <w:pStyle w:val="Heading 3"/>
+        <w:bidi w:val="0"/>
+      </w:pPr>
+      <w:r>
+        <w:rPr>
+          <w:rtl w:val="0"/>
+        </w:rPr>
+        <w:t>Datasets:</w:t>
       </w:r>
     </w:p>
     <w:p>
@@ -637,6 +684,364 @@
         <w:rPr>
           <w:rtl w:val="0"/>
         </w:rPr>
+        <w:t>Toronto_boroughs.csv</w:t>
+      </w:r>
+      <w:r>
+        <w:rPr>
+          <w:rtl w:val="0"/>
+        </w:rPr>
+        <w:t xml:space="preserve"> -</w:t>
+      </w:r>
+      <w:r>
+        <w:rPr>
+          <w:rStyle w:val="Hyperlink.0"/>
+        </w:rPr>
+        <w:fldChar w:fldCharType="begin" w:fldLock="0"/>
+      </w:r>
+      <w:r>
+        <w:rPr>
+          <w:rStyle w:val="Hyperlink.0"/>
+        </w:rPr>
+        <w:instrText xml:space="preserve"> HYPERLINK "https://github.com/arvindnrao/Coursera_Capstone/blob/master/Toronto_boroughs.csv"</w:instrText>
+      </w:r>
+      <w:r>
+        <w:rPr>
+          <w:rStyle w:val="Hyperlink.0"/>
+        </w:rPr>
+        <w:fldChar w:fldCharType="separate" w:fldLock="0"/>
+      </w:r>
+      <w:r>
+        <w:rPr>
+          <w:rStyle w:val="Hyperlink.0"/>
+          <w:rtl w:val="0"/>
+        </w:rPr>
+        <w:t>https://github.com/arvindnrao/Coursera_Capstone/blob/master/Toronto_boroughs.csv</w:t>
+      </w:r>
+      <w:r>
+        <w:rPr/>
+        <w:fldChar w:fldCharType="end" w:fldLock="0"/>
+      </w:r>
+    </w:p>
+    <w:p>
+      <w:pPr>
+        <w:pStyle w:val="Body"/>
+        <w:numPr>
+          <w:ilvl w:val="4"/>
+          <w:numId w:val="7"/>
+        </w:numPr>
+        <w:bidi w:val="0"/>
+      </w:pPr>
+      <w:r>
+        <w:rPr>
+          <w:rtl w:val="0"/>
+        </w:rPr>
+        <w:t xml:space="preserve">This was obtained from the Wikipedia page </w:t>
+      </w:r>
+      <w:r>
+        <w:rPr>
+          <w:rStyle w:val="Hyperlink.0"/>
+        </w:rPr>
+        <w:fldChar w:fldCharType="begin" w:fldLock="0"/>
+      </w:r>
+      <w:r>
+        <w:rPr>
+          <w:rStyle w:val="Hyperlink.0"/>
+        </w:rPr>
+        <w:instrText xml:space="preserve"> HYPERLINK "https://en.wikipedia.org/wiki/List_of_postal_codes_of_Canada:_M"</w:instrText>
+      </w:r>
+      <w:r>
+        <w:rPr>
+          <w:rStyle w:val="Hyperlink.0"/>
+        </w:rPr>
+        <w:fldChar w:fldCharType="separate" w:fldLock="0"/>
+      </w:r>
+      <w:r>
+        <w:rPr>
+          <w:rStyle w:val="Hyperlink.0"/>
+          <w:rtl w:val="0"/>
+        </w:rPr>
+        <w:t>https://en.wikipedia.org/wiki/List_of_postal_codes_of_Canada:_M</w:t>
+      </w:r>
+      <w:r>
+        <w:rPr/>
+        <w:fldChar w:fldCharType="end" w:fldLock="0"/>
+      </w:r>
+      <w:r>
+        <w:rPr>
+          <w:rtl w:val="0"/>
+        </w:rPr>
+        <w:t xml:space="preserve"> and contains the postal codes and neighbourhoods in each of the boroughs of the city of Toronto.</w:t>
+      </w:r>
+    </w:p>
+    <w:p>
+      <w:pPr>
+        <w:pStyle w:val="Body"/>
+        <w:numPr>
+          <w:ilvl w:val="0"/>
+          <w:numId w:val="2"/>
+        </w:numPr>
+        <w:bidi w:val="0"/>
+      </w:pPr>
+      <w:r>
+        <w:rPr>
+          <w:rtl w:val="0"/>
+        </w:rPr>
+        <w:t>Geospatial_Coordinates.csv</w:t>
+      </w:r>
+      <w:r>
+        <w:rPr>
+          <w:rtl w:val="0"/>
+        </w:rPr>
+        <w:t xml:space="preserve"> - </w:t>
+      </w:r>
+      <w:r>
+        <w:rPr>
+          <w:rStyle w:val="Hyperlink.0"/>
+        </w:rPr>
+        <w:fldChar w:fldCharType="begin" w:fldLock="0"/>
+      </w:r>
+      <w:r>
+        <w:rPr>
+          <w:rStyle w:val="Hyperlink.0"/>
+        </w:rPr>
+        <w:instrText xml:space="preserve"> HYPERLINK "https://github.com/arvindnrao/Coursera_Capstone/blob/master/Geospatial_Coordinates.csv"</w:instrText>
+      </w:r>
+      <w:r>
+        <w:rPr>
+          <w:rStyle w:val="Hyperlink.0"/>
+        </w:rPr>
+        <w:fldChar w:fldCharType="separate" w:fldLock="0"/>
+      </w:r>
+      <w:r>
+        <w:rPr>
+          <w:rStyle w:val="Hyperlink.0"/>
+          <w:rtl w:val="0"/>
+        </w:rPr>
+        <w:t>https://github.com/arvindnrao/Coursera_Capstone/blob/master/Geospatial_Coordinates.csv</w:t>
+      </w:r>
+      <w:r>
+        <w:rPr/>
+        <w:fldChar w:fldCharType="end" w:fldLock="0"/>
+      </w:r>
+    </w:p>
+    <w:p>
+      <w:pPr>
+        <w:pStyle w:val="Body"/>
+        <w:numPr>
+          <w:ilvl w:val="4"/>
+          <w:numId w:val="7"/>
+        </w:numPr>
+        <w:bidi w:val="0"/>
+      </w:pPr>
+      <w:r>
+        <w:rPr>
+          <w:rtl w:val="0"/>
+        </w:rPr>
+        <w:t xml:space="preserve">This was obtained from the Coursera course pages and contains the geospatial coordinates (latitudes and longitudes) of all the neighbourhoods in Toronto. </w:t>
+      </w:r>
+    </w:p>
+    <w:p>
+      <w:pPr>
+        <w:pStyle w:val="Body"/>
+        <w:bidi w:val="0"/>
+      </w:pPr>
+    </w:p>
+    <w:p>
+      <w:pPr>
+        <w:pStyle w:val="Body"/>
+        <w:bidi w:val="0"/>
+      </w:pPr>
+    </w:p>
+    <w:p>
+      <w:pPr>
+        <w:pStyle w:val="Heading 3"/>
+        <w:bidi w:val="0"/>
+      </w:pPr>
+      <w:r>
+        <w:rPr>
+          <w:rtl w:val="0"/>
+        </w:rPr>
+        <w:t>Data science:</w:t>
+      </w:r>
+    </w:p>
+    <w:p>
+      <w:pPr>
+        <w:pStyle w:val="Body"/>
+        <w:numPr>
+          <w:ilvl w:val="0"/>
+          <w:numId w:val="8"/>
+        </w:numPr>
+        <w:bidi w:val="0"/>
+      </w:pPr>
+      <w:r>
+        <w:rPr>
+          <w:rtl w:val="0"/>
+        </w:rPr>
+        <w:t>Use the location data above to find the Foursquare venues in all the neighbourhoods in Toronto.</w:t>
+      </w:r>
+    </w:p>
+    <w:p>
+      <w:pPr>
+        <w:pStyle w:val="Body"/>
+        <w:numPr>
+          <w:ilvl w:val="0"/>
+          <w:numId w:val="2"/>
+        </w:numPr>
+        <w:bidi w:val="0"/>
+      </w:pPr>
+      <w:r>
+        <w:rPr>
+          <w:rtl w:val="0"/>
+        </w:rPr>
+        <w:t>Filter out the venues of interest in accordance with the requirements in the Business Problem section. It has the list of venue types.</w:t>
+      </w:r>
+    </w:p>
+    <w:p>
+      <w:pPr>
+        <w:pStyle w:val="Body"/>
+        <w:numPr>
+          <w:ilvl w:val="0"/>
+          <w:numId w:val="2"/>
+        </w:numPr>
+        <w:bidi w:val="0"/>
+      </w:pPr>
+      <w:r>
+        <w:rPr>
+          <w:rtl w:val="0"/>
+        </w:rPr>
+        <w:t xml:space="preserve">Assign each venue type with a weightage w. </w:t>
+      </w:r>
+    </w:p>
+    <w:p>
+      <w:pPr>
+        <w:pStyle w:val="Body"/>
+        <w:numPr>
+          <w:ilvl w:val="0"/>
+          <w:numId w:val="2"/>
+        </w:numPr>
+        <w:bidi w:val="0"/>
+      </w:pPr>
+      <w:r>
+        <w:rPr>
+          <w:rtl w:val="0"/>
+        </w:rPr>
+        <w:t>Generate a table containing the venues of interest with their geospatial coordinates.</w:t>
+      </w:r>
+    </w:p>
+    <w:p>
+      <w:pPr>
+        <w:pStyle w:val="Body"/>
+        <w:numPr>
+          <w:ilvl w:val="0"/>
+          <w:numId w:val="2"/>
+        </w:numPr>
+        <w:bidi w:val="0"/>
+      </w:pPr>
+      <w:r>
+        <w:rPr>
+          <w:rtl w:val="0"/>
+        </w:rPr>
+        <w:t xml:space="preserve">The final Dataframe contains the list of neighbourhoods (with their spatial coordinates) and the venues (with their spatial </w:t>
+      </w:r>
+      <w:r>
+        <w:rPr>
+          <w:rtl w:val="0"/>
+          <w:lang w:val="nl-NL"/>
+        </w:rPr>
+        <w:t>coordinates</w:t>
+      </w:r>
+      <w:r>
+        <w:rPr>
+          <w:rtl w:val="0"/>
+        </w:rPr>
+        <w:t>) that they require to be in close proximity with.</w:t>
+      </w:r>
+    </w:p>
+    <w:p>
+      <w:pPr>
+        <w:pStyle w:val="Body"/>
+        <w:numPr>
+          <w:ilvl w:val="0"/>
+          <w:numId w:val="2"/>
+        </w:numPr>
+        <w:bidi w:val="0"/>
+      </w:pPr>
+      <w:r>
+        <w:rPr>
+          <w:rtl w:val="0"/>
+        </w:rPr>
+        <w:t>Perform k-means clustering to group the neighbourhoods based on proximity.</w:t>
+      </w:r>
+    </w:p>
+    <w:p>
+      <w:pPr>
+        <w:pStyle w:val="Body"/>
+        <w:numPr>
+          <w:ilvl w:val="0"/>
+          <w:numId w:val="2"/>
+        </w:numPr>
+        <w:bidi w:val="0"/>
+      </w:pPr>
+      <w:r>
+        <w:rPr>
+          <w:rtl w:val="0"/>
+        </w:rPr>
+        <w:t>The clusters which have the least proximity are most viable for the office space.</w:t>
+      </w:r>
+    </w:p>
+    <w:p>
+      <w:pPr>
+        <w:pStyle w:val="Body"/>
+        <w:bidi w:val="0"/>
+      </w:pPr>
+    </w:p>
+    <w:p>
+      <w:pPr>
+        <w:pStyle w:val="Body"/>
+        <w:rPr>
+          <w:strike w:val="1"/>
+          <w:dstrike w:val="0"/>
+        </w:rPr>
+      </w:pPr>
+      <w:r>
+        <w:rPr>
+          <w:strike w:val="1"/>
+          <w:dstrike w:val="0"/>
+          <w:rtl w:val="0"/>
+          <w:lang w:val="en-US"/>
+        </w:rPr>
+        <w:t>Non-data science method:</w:t>
+      </w:r>
+    </w:p>
+    <w:p>
+      <w:pPr>
+        <w:pStyle w:val="Body"/>
+        <w:rPr>
+          <w:strike w:val="1"/>
+          <w:dstrike w:val="0"/>
+        </w:rPr>
+      </w:pPr>
+    </w:p>
+    <w:p>
+      <w:pPr>
+        <w:pStyle w:val="Body"/>
+        <w:numPr>
+          <w:ilvl w:val="0"/>
+          <w:numId w:val="9"/>
+        </w:numPr>
+        <w:rPr>
+          <w:strike w:val="1"/>
+          <w:dstrike w:val="0"/>
+          <w:lang w:val="en-US"/>
+        </w:rPr>
+      </w:pPr>
+      <w:r>
+        <w:rPr>
+          <w:strike w:val="1"/>
+          <w:dstrike w:val="0"/>
+          <w:rtl w:val="0"/>
+          <w:lang w:val="en-US"/>
+        </w:rPr>
         <w:t>Use the location data to find root mean squared (RMS) distance of a neighbourhood from each venue type.</w:t>
       </w:r>
     </w:p>
@@ -647,11 +1052,18 @@
           <w:ilvl w:val="0"/>
           <w:numId w:val="2"/>
         </w:numPr>
-        <w:bidi w:val="0"/>
-      </w:pPr>
-      <w:r>
-        <w:rPr>
-          <w:rtl w:val="0"/>
+        <w:rPr>
+          <w:strike w:val="1"/>
+          <w:dstrike w:val="0"/>
+          <w:lang w:val="en-US"/>
+        </w:rPr>
+      </w:pPr>
+      <w:r>
+        <w:rPr>
+          <w:strike w:val="1"/>
+          <w:dstrike w:val="0"/>
+          <w:rtl w:val="0"/>
+          <w:lang w:val="en-US"/>
         </w:rPr>
         <w:t xml:space="preserve">Assign RMS distance from each venue type with a weightage w. </w:t>
       </w:r>
@@ -663,83 +1075,18 @@
           <w:ilvl w:val="0"/>
           <w:numId w:val="2"/>
         </w:numPr>
-        <w:bidi w:val="0"/>
-      </w:pPr>
-      <w:r>
-        <w:rPr>
-          <w:rtl w:val="0"/>
-        </w:rPr>
-        <w:t>Divide w by the RMS distance to get the weighted proximity.</w:t>
-      </w:r>
-    </w:p>
-    <w:p>
-      <w:pPr>
-        <w:pStyle w:val="Body"/>
-        <w:numPr>
-          <w:ilvl w:val="0"/>
-          <w:numId w:val="2"/>
-        </w:numPr>
-        <w:bidi w:val="0"/>
-      </w:pPr>
-      <w:r>
-        <w:rPr>
-          <w:rtl w:val="0"/>
-        </w:rPr>
-        <w:t>A neighbourhood has 8 features which are the weighted distances from each venue type.</w:t>
-      </w:r>
-    </w:p>
-    <w:p>
-      <w:pPr>
-        <w:pStyle w:val="Body"/>
-        <w:numPr>
-          <w:ilvl w:val="0"/>
-          <w:numId w:val="2"/>
-        </w:numPr>
-        <w:bidi w:val="0"/>
-      </w:pPr>
-      <w:r>
-        <w:rPr>
-          <w:rtl w:val="0"/>
-        </w:rPr>
-        <w:t>Perform k-means clustering to get the neighbourhoods which are most viable for the office space.</w:t>
-      </w:r>
-    </w:p>
-    <w:p>
-      <w:pPr>
-        <w:pStyle w:val="Body"/>
-        <w:bidi w:val="0"/>
-      </w:pPr>
-    </w:p>
-    <w:p>
-      <w:pPr>
-        <w:pStyle w:val="Body"/>
-        <w:bidi w:val="0"/>
-      </w:pPr>
-      <w:r>
-        <w:rPr>
-          <w:rtl w:val="0"/>
-        </w:rPr>
-        <w:t>Non-data science method:</w:t>
-      </w:r>
-    </w:p>
-    <w:p>
-      <w:pPr>
-        <w:pStyle w:val="Body"/>
-        <w:bidi w:val="0"/>
-      </w:pPr>
-    </w:p>
-    <w:p>
-      <w:pPr>
-        <w:pStyle w:val="Body"/>
-        <w:numPr>
-          <w:ilvl w:val="0"/>
-          <w:numId w:val="2"/>
-        </w:numPr>
-        <w:bidi w:val="0"/>
-      </w:pPr>
-      <w:r>
-        <w:rPr>
-          <w:rtl w:val="0"/>
+        <w:rPr>
+          <w:strike w:val="1"/>
+          <w:dstrike w:val="0"/>
+          <w:lang w:val="en-US"/>
+        </w:rPr>
+      </w:pPr>
+      <w:r>
+        <w:rPr>
+          <w:strike w:val="1"/>
+          <w:dstrike w:val="0"/>
+          <w:rtl w:val="0"/>
+          <w:lang w:val="en-US"/>
         </w:rPr>
         <w:t>Calculate the weighted proximity of a neighbourhood by summing weighted RMS distance for all venue types.</w:t>
       </w:r>
@@ -751,11 +1098,18 @@
           <w:ilvl w:val="0"/>
           <w:numId w:val="2"/>
         </w:numPr>
-        <w:bidi w:val="0"/>
-      </w:pPr>
-      <w:r>
-        <w:rPr>
-          <w:rtl w:val="0"/>
+        <w:rPr>
+          <w:strike w:val="1"/>
+          <w:dstrike w:val="0"/>
+          <w:lang w:val="en-US"/>
+        </w:rPr>
+      </w:pPr>
+      <w:r>
+        <w:rPr>
+          <w:strike w:val="1"/>
+          <w:dstrike w:val="0"/>
+          <w:rtl w:val="0"/>
+          <w:lang w:val="en-US"/>
         </w:rPr>
         <w:t>Score each neighbourhood in Toronto based on weighted proximity.</w:t>
       </w:r>
@@ -767,11 +1121,18 @@
           <w:ilvl w:val="0"/>
           <w:numId w:val="2"/>
         </w:numPr>
-        <w:bidi w:val="0"/>
-      </w:pPr>
-      <w:r>
-        <w:rPr>
-          <w:rtl w:val="0"/>
+        <w:rPr>
+          <w:strike w:val="1"/>
+          <w:dstrike w:val="0"/>
+          <w:lang w:val="en-US"/>
+        </w:rPr>
+      </w:pPr>
+      <w:r>
+        <w:rPr>
+          <w:strike w:val="1"/>
+          <w:dstrike w:val="0"/>
+          <w:rtl w:val="0"/>
+          <w:lang w:val="en-US"/>
         </w:rPr>
         <w:t>List the top 5 neighbourhoods based on highest score.</w:t>
       </w:r>
@@ -1047,6 +1408,248 @@
       </w:rPr>
     </w:lvl>
   </w:abstractNum>
+  <w:abstractNum w:abstractNumId="2">
+    <w:multiLevelType w:val="hybridMultilevel"/>
+    <w:numStyleLink w:val="Bullet"/>
+  </w:abstractNum>
+  <w:abstractNum w:abstractNumId="3">
+    <w:multiLevelType w:val="hybridMultilevel"/>
+    <w:styleLink w:val="Bullet"/>
+    <w:lvl w:ilvl="0">
+      <w:start w:val="1"/>
+      <w:numFmt w:val="bullet"/>
+      <w:suff w:val="tab"/>
+      <w:lvlText w:val="•"/>
+      <w:lvlJc w:val="left"/>
+      <w:pPr>
+        <w:ind w:left="180" w:hanging="180"/>
+      </w:pPr>
+      <w:rPr>
+        <w:rFonts w:hAnsi="Arial Unicode MS"/>
+        <w:caps w:val="0"/>
+        <w:smallCaps w:val="0"/>
+        <w:strike w:val="0"/>
+        <w:dstrike w:val="0"/>
+        <w:outline w:val="0"/>
+        <w:emboss w:val="0"/>
+        <w:imprint w:val="0"/>
+        <w:spacing w:val="0"/>
+        <w:w w:val="100"/>
+        <w:kern w:val="0"/>
+        <w:position w:val="-2"/>
+        <w:highlight w:val="none"/>
+        <w:vertAlign w:val="baseline"/>
+      </w:rPr>
+    </w:lvl>
+    <w:lvl w:ilvl="1">
+      <w:start w:val="1"/>
+      <w:numFmt w:val="bullet"/>
+      <w:suff w:val="tab"/>
+      <w:lvlText w:val="•"/>
+      <w:lvlJc w:val="left"/>
+      <w:pPr>
+        <w:ind w:left="360" w:hanging="180"/>
+      </w:pPr>
+      <w:rPr>
+        <w:rFonts w:hAnsi="Arial Unicode MS"/>
+        <w:caps w:val="0"/>
+        <w:smallCaps w:val="0"/>
+        <w:strike w:val="0"/>
+        <w:dstrike w:val="0"/>
+        <w:outline w:val="0"/>
+        <w:emboss w:val="0"/>
+        <w:imprint w:val="0"/>
+        <w:spacing w:val="0"/>
+        <w:w w:val="100"/>
+        <w:kern w:val="0"/>
+        <w:position w:val="-2"/>
+        <w:highlight w:val="none"/>
+        <w:vertAlign w:val="baseline"/>
+      </w:rPr>
+    </w:lvl>
+    <w:lvl w:ilvl="2">
+      <w:start w:val="1"/>
+      <w:numFmt w:val="bullet"/>
+      <w:suff w:val="tab"/>
+      <w:lvlText w:val="•"/>
+      <w:lvlJc w:val="left"/>
+      <w:pPr>
+        <w:ind w:left="540" w:hanging="180"/>
+      </w:pPr>
+      <w:rPr>
+        <w:rFonts w:hAnsi="Arial Unicode MS"/>
+        <w:caps w:val="0"/>
+        <w:smallCaps w:val="0"/>
+        <w:strike w:val="0"/>
+        <w:dstrike w:val="0"/>
+        <w:outline w:val="0"/>
+        <w:emboss w:val="0"/>
+        <w:imprint w:val="0"/>
+        <w:spacing w:val="0"/>
+        <w:w w:val="100"/>
+        <w:kern w:val="0"/>
+        <w:position w:val="-2"/>
+        <w:highlight w:val="none"/>
+        <w:vertAlign w:val="baseline"/>
+      </w:rPr>
+    </w:lvl>
+    <w:lvl w:ilvl="3">
+      <w:start w:val="1"/>
+      <w:numFmt w:val="bullet"/>
+      <w:suff w:val="tab"/>
+      <w:lvlText w:val="•"/>
+      <w:lvlJc w:val="left"/>
+      <w:pPr>
+        <w:ind w:left="720" w:hanging="180"/>
+      </w:pPr>
+      <w:rPr>
+        <w:rFonts w:hAnsi="Arial Unicode MS"/>
+        <w:caps w:val="0"/>
+        <w:smallCaps w:val="0"/>
+        <w:strike w:val="0"/>
+        <w:dstrike w:val="0"/>
+        <w:outline w:val="0"/>
+        <w:emboss w:val="0"/>
+        <w:imprint w:val="0"/>
+        <w:spacing w:val="0"/>
+        <w:w w:val="100"/>
+        <w:kern w:val="0"/>
+        <w:position w:val="-2"/>
+        <w:highlight w:val="none"/>
+        <w:vertAlign w:val="baseline"/>
+      </w:rPr>
+    </w:lvl>
+    <w:lvl w:ilvl="4">
+      <w:start w:val="1"/>
+      <w:numFmt w:val="bullet"/>
+      <w:suff w:val="tab"/>
+      <w:lvlText w:val="•"/>
+      <w:lvlJc w:val="left"/>
+      <w:pPr>
+        <w:ind w:left="900" w:hanging="180"/>
+      </w:pPr>
+      <w:rPr>
+        <w:rFonts w:hAnsi="Arial Unicode MS"/>
+        <w:caps w:val="0"/>
+        <w:smallCaps w:val="0"/>
+        <w:strike w:val="0"/>
+        <w:dstrike w:val="0"/>
+        <w:outline w:val="0"/>
+        <w:emboss w:val="0"/>
+        <w:imprint w:val="0"/>
+        <w:spacing w:val="0"/>
+        <w:w w:val="100"/>
+        <w:kern w:val="0"/>
+        <w:position w:val="-2"/>
+        <w:highlight w:val="none"/>
+        <w:vertAlign w:val="baseline"/>
+      </w:rPr>
+    </w:lvl>
+    <w:lvl w:ilvl="5">
+      <w:start w:val="1"/>
+      <w:numFmt w:val="bullet"/>
+      <w:suff w:val="tab"/>
+      <w:lvlText w:val="•"/>
+      <w:lvlJc w:val="left"/>
+      <w:pPr>
+        <w:ind w:left="1080" w:hanging="180"/>
+      </w:pPr>
+      <w:rPr>
+        <w:rFonts w:hAnsi="Arial Unicode MS"/>
+        <w:caps w:val="0"/>
+        <w:smallCaps w:val="0"/>
+        <w:strike w:val="0"/>
+        <w:dstrike w:val="0"/>
+        <w:outline w:val="0"/>
+        <w:emboss w:val="0"/>
+        <w:imprint w:val="0"/>
+        <w:spacing w:val="0"/>
+        <w:w w:val="100"/>
+        <w:kern w:val="0"/>
+        <w:position w:val="-2"/>
+        <w:highlight w:val="none"/>
+        <w:vertAlign w:val="baseline"/>
+      </w:rPr>
+    </w:lvl>
+    <w:lvl w:ilvl="6">
+      <w:start w:val="1"/>
+      <w:numFmt w:val="bullet"/>
+      <w:suff w:val="tab"/>
+      <w:lvlText w:val="•"/>
+      <w:lvlJc w:val="left"/>
+      <w:pPr>
+        <w:ind w:left="1260" w:hanging="180"/>
+      </w:pPr>
+      <w:rPr>
+        <w:rFonts w:hAnsi="Arial Unicode MS"/>
+        <w:caps w:val="0"/>
+        <w:smallCaps w:val="0"/>
+        <w:strike w:val="0"/>
+        <w:dstrike w:val="0"/>
+        <w:outline w:val="0"/>
+        <w:emboss w:val="0"/>
+        <w:imprint w:val="0"/>
+        <w:spacing w:val="0"/>
+        <w:w w:val="100"/>
+        <w:kern w:val="0"/>
+        <w:position w:val="-2"/>
+        <w:highlight w:val="none"/>
+        <w:vertAlign w:val="baseline"/>
+      </w:rPr>
+    </w:lvl>
+    <w:lvl w:ilvl="7">
+      <w:start w:val="1"/>
+      <w:numFmt w:val="bullet"/>
+      <w:suff w:val="tab"/>
+      <w:lvlText w:val="•"/>
+      <w:lvlJc w:val="left"/>
+      <w:pPr>
+        <w:ind w:left="1440" w:hanging="180"/>
+      </w:pPr>
+      <w:rPr>
+        <w:rFonts w:hAnsi="Arial Unicode MS"/>
+        <w:caps w:val="0"/>
+        <w:smallCaps w:val="0"/>
+        <w:strike w:val="0"/>
+        <w:dstrike w:val="0"/>
+        <w:outline w:val="0"/>
+        <w:emboss w:val="0"/>
+        <w:imprint w:val="0"/>
+        <w:spacing w:val="0"/>
+        <w:w w:val="100"/>
+        <w:kern w:val="0"/>
+        <w:position w:val="-2"/>
+        <w:highlight w:val="none"/>
+        <w:vertAlign w:val="baseline"/>
+      </w:rPr>
+    </w:lvl>
+    <w:lvl w:ilvl="8">
+      <w:start w:val="1"/>
+      <w:numFmt w:val="bullet"/>
+      <w:suff w:val="tab"/>
+      <w:lvlText w:val="•"/>
+      <w:lvlJc w:val="left"/>
+      <w:pPr>
+        <w:ind w:left="1620" w:hanging="180"/>
+      </w:pPr>
+      <w:rPr>
+        <w:rFonts w:hAnsi="Arial Unicode MS"/>
+        <w:caps w:val="0"/>
+        <w:smallCaps w:val="0"/>
+        <w:strike w:val="0"/>
+        <w:dstrike w:val="0"/>
+        <w:outline w:val="0"/>
+        <w:emboss w:val="0"/>
+        <w:imprint w:val="0"/>
+        <w:spacing w:val="0"/>
+        <w:w w:val="100"/>
+        <w:kern w:val="0"/>
+        <w:position w:val="-2"/>
+        <w:highlight w:val="none"/>
+        <w:vertAlign w:val="baseline"/>
+      </w:rPr>
+    </w:lvl>
+  </w:abstractNum>
   <w:num w:numId="1">
     <w:abstractNumId w:val="1"/>
   </w:num>
@@ -1066,6 +1669,24 @@
     </w:lvlOverride>
   </w:num>
   <w:num w:numId="5">
+    <w:abstractNumId w:val="0"/>
+    <w:lvlOverride w:ilvl="0">
+      <w:startOverride w:val="1"/>
+    </w:lvlOverride>
+  </w:num>
+  <w:num w:numId="6">
+    <w:abstractNumId w:val="3"/>
+  </w:num>
+  <w:num w:numId="7">
+    <w:abstractNumId w:val="2"/>
+  </w:num>
+  <w:num w:numId="8">
+    <w:abstractNumId w:val="0"/>
+    <w:lvlOverride w:ilvl="0">
+      <w:startOverride w:val="1"/>
+    </w:lvlOverride>
+  </w:num>
+  <w:num w:numId="9">
     <w:abstractNumId w:val="0"/>
     <w:lvlOverride w:ilvl="0">
       <w:startOverride w:val="1"/>
@@ -1181,6 +1802,44 @@
     <w:next w:val="No List"/>
     <w:pPr/>
   </w:style>
+  <w:style w:type="paragraph" w:styleId="Heading">
+    <w:name w:val="Heading"/>
+    <w:next w:val="Body"/>
+    <w:pPr>
+      <w:keepNext w:val="1"/>
+      <w:keepLines w:val="0"/>
+      <w:pageBreakBefore w:val="0"/>
+      <w:widowControl w:val="1"/>
+      <w:shd w:val="clear" w:color="auto" w:fill="auto"/>
+      <w:suppressAutoHyphens w:val="0"/>
+      <w:bidi w:val="0"/>
+      <w:spacing w:before="0" w:after="0" w:line="240" w:lineRule="auto"/>
+      <w:ind w:left="0" w:right="0" w:firstLine="0"/>
+      <w:jc w:val="left"/>
+      <w:outlineLvl w:val="0"/>
+    </w:pPr>
+    <w:rPr>
+      <w:rFonts w:ascii="Helvetica Neue" w:cs="Arial Unicode MS" w:hAnsi="Helvetica Neue" w:eastAsia="Arial Unicode MS"/>
+      <w:b w:val="1"/>
+      <w:bCs w:val="1"/>
+      <w:i w:val="0"/>
+      <w:iCs w:val="0"/>
+      <w:caps w:val="0"/>
+      <w:smallCaps w:val="0"/>
+      <w:strike w:val="0"/>
+      <w:dstrike w:val="0"/>
+      <w:outline w:val="0"/>
+      <w:color w:val="000000"/>
+      <w:spacing w:val="0"/>
+      <w:kern w:val="0"/>
+      <w:position w:val="0"/>
+      <w:sz w:val="36"/>
+      <w:szCs w:val="36"/>
+      <w:u w:val="none"/>
+      <w:vertAlign w:val="baseline"/>
+      <w:lang w:val="en-US"/>
+    </w:rPr>
+  </w:style>
   <w:style w:type="paragraph" w:styleId="Body">
     <w:name w:val="Body"/>
     <w:next w:val="Body"/>
@@ -1219,6 +1878,14 @@
       <w:lang w:val="en-US"/>
     </w:rPr>
   </w:style>
+  <w:style w:type="character" w:styleId="Emphasis">
+    <w:name w:val="Emphasis"/>
+    <w:rPr>
+      <w:b w:val="1"/>
+      <w:bCs w:val="1"/>
+      <w:lang w:val="en-US"/>
+    </w:rPr>
+  </w:style>
   <w:style w:type="numbering" w:styleId="Numbered">
     <w:name w:val="Numbered"/>
     <w:pPr>
@@ -1234,6 +1901,66 @@
       <w:dstrike w:val="0"/>
       <w:lang w:val="en-US"/>
     </w:rPr>
+  </w:style>
+  <w:style w:type="paragraph" w:styleId="Heading 3">
+    <w:name w:val="Heading 3"/>
+    <w:next w:val="Body"/>
+    <w:pPr>
+      <w:keepNext w:val="1"/>
+      <w:keepLines w:val="0"/>
+      <w:pageBreakBefore w:val="0"/>
+      <w:widowControl w:val="1"/>
+      <w:pBdr>
+        <w:top w:val="single" w:color="515151" w:sz="4" w:space="0" w:shadow="0" w:frame="0"/>
+        <w:left w:val="nil"/>
+        <w:bottom w:val="nil"/>
+        <w:right w:val="nil"/>
+      </w:pBdr>
+      <w:shd w:val="clear" w:color="auto" w:fill="auto"/>
+      <w:suppressAutoHyphens w:val="0"/>
+      <w:bidi w:val="0"/>
+      <w:spacing w:before="360" w:after="40" w:line="288" w:lineRule="auto"/>
+      <w:ind w:left="0" w:right="0" w:firstLine="0"/>
+      <w:jc w:val="left"/>
+      <w:outlineLvl w:val="2"/>
+    </w:pPr>
+    <w:rPr>
+      <w:rFonts w:ascii="Helvetica Neue" w:cs="Arial Unicode MS" w:hAnsi="Helvetica Neue" w:eastAsia="Arial Unicode MS"/>
+      <w:b w:val="0"/>
+      <w:bCs w:val="0"/>
+      <w:i w:val="0"/>
+      <w:iCs w:val="0"/>
+      <w:caps w:val="0"/>
+      <w:smallCaps w:val="0"/>
+      <w:strike w:val="0"/>
+      <w:dstrike w:val="0"/>
+      <w:outline w:val="0"/>
+      <w:color w:val="000000"/>
+      <w:spacing w:val="5"/>
+      <w:kern w:val="0"/>
+      <w:position w:val="0"/>
+      <w:sz w:val="28"/>
+      <w:szCs w:val="28"/>
+      <w:u w:val="none"/>
+      <w:vertAlign w:val="baseline"/>
+      <w:lang w:val="en-US"/>
+    </w:rPr>
+  </w:style>
+  <w:style w:type="character" w:styleId="Hyperlink.0">
+    <w:name w:val="Hyperlink.0"/>
+    <w:basedOn w:val="Hyperlink"/>
+    <w:next w:val="Hyperlink.0"/>
+    <w:rPr>
+      <w:u w:val="single"/>
+    </w:rPr>
+  </w:style>
+  <w:style w:type="numbering" w:styleId="Bullet">
+    <w:name w:val="Bullet"/>
+    <w:pPr>
+      <w:numPr>
+        <w:numId w:val="6"/>
+      </w:numPr>
+    </w:pPr>
   </w:style>
 </w:styles>
 </file>

</xml_diff>